<commit_message>
traducao edittext erros nota de liberacao
</commit_message>
<xml_diff>
--- a/notaliberacao JONATHA MENDONCA DOS SANTOS 534595.docx
+++ b/notaliberacao JONATHA MENDONCA DOS SANTOS 534595.docx
@@ -56,7 +56,7 @@
         <w:rPr>
           <w:rFonts w:eastAsiaTheme="majorEastAsia"/>
         </w:rPr>
-        <w:t>projeto_X</w:t>
+        <w:t>ANOTE JÁ!</w:t>
       </w:r>
       <w:r>
         <w:rPr>
@@ -99,7 +99,15 @@
         <w:t>,</w:t>
       </w:r>
       <w:r>
-        <w:t xml:space="preserve"> bem como seus problemas e limitações conhecidos. Por último são descritas as demandas e os problemas que foram resolvidos para liberação da versão atual.</w:t>
+        <w:t xml:space="preserve"> bem como seus problemas e limitações conhecidos. Por último são </w:t>
+      </w:r>
+      <w:proofErr w:type="gramStart"/>
+      <w:r>
+        <w:t>descritas</w:t>
+      </w:r>
+      <w:proofErr w:type="gramEnd"/>
+      <w:r>
+        <w:t xml:space="preserve"> as demandas e os problemas que foram resolvidos para liberação da versão atual.</w:t>
       </w:r>
     </w:p>
     <w:p>
@@ -128,7 +136,7 @@
         <w:ind w:left="567"/>
       </w:pPr>
       <w:r>
-        <w:t>Funcionalidade 1</w:t>
+        <w:t>1</w:t>
       </w:r>
       <w:r>
         <w:t xml:space="preserve"> – Inserido </w:t>
@@ -152,10 +160,18 @@
         <w:ind w:left="567"/>
       </w:pPr>
       <w:r>
-        <w:t>Funcionalidade 2</w:t>
-      </w:r>
-      <w:r>
-        <w:t xml:space="preserve"> – inserido tela de </w:t>
+        <w:t>2</w:t>
+      </w:r>
+      <w:r>
+        <w:t xml:space="preserve"> – </w:t>
+      </w:r>
+      <w:proofErr w:type="gramStart"/>
+      <w:r>
+        <w:t>inserido</w:t>
+      </w:r>
+      <w:proofErr w:type="gramEnd"/>
+      <w:r>
+        <w:t xml:space="preserve"> tela de </w:t>
       </w:r>
       <w:proofErr w:type="spellStart"/>
       <w:r>
@@ -173,7 +189,15 @@
         <w:ind w:left="567"/>
       </w:pPr>
       <w:r>
-        <w:t xml:space="preserve">Funcionalidade 3 – modificado </w:t>
+        <w:t xml:space="preserve">3 – </w:t>
+      </w:r>
+      <w:proofErr w:type="gramStart"/>
+      <w:r>
+        <w:t>modificado</w:t>
+      </w:r>
+      <w:proofErr w:type="gramEnd"/>
+      <w:r>
+        <w:t xml:space="preserve"> </w:t>
       </w:r>
       <w:proofErr w:type="spellStart"/>
       <w:r>
@@ -194,7 +218,7 @@
         <w:ind w:left="567"/>
       </w:pPr>
       <w:r>
-        <w:t xml:space="preserve">Funcionalidade 4 – </w:t>
+        <w:t xml:space="preserve">4 – </w:t>
       </w:r>
       <w:proofErr w:type="spellStart"/>
       <w:r>
@@ -242,7 +266,7 @@
         <w:ind w:left="567"/>
       </w:pPr>
       <w:r>
-        <w:t xml:space="preserve">Funcionalidade 5 – Tradução </w:t>
+        <w:t xml:space="preserve">5 – Tradução </w:t>
       </w:r>
       <w:r>
         <w:t>do</w:t>
@@ -267,7 +291,7 @@
         <w:ind w:left="567"/>
       </w:pPr>
       <w:r>
-        <w:t>Funcionalidade 6</w:t>
+        <w:t>6</w:t>
       </w:r>
       <w:r>
         <w:t xml:space="preserve"> – </w:t>
@@ -320,8 +344,102 @@
         <w:ind w:left="567"/>
       </w:pPr>
       <w:r>
-        <w:t>Funcionalidade 7 - O espaço para escrever anotação agora auto apaga texto.</w:t>
-      </w:r>
+        <w:t>7 - O espaço para escrever anotação agora auto apaga texto.</w:t>
+      </w:r>
+    </w:p>
+    <w:p>
+      <w:pPr>
+        <w:pStyle w:val="PargrafodaLista"/>
+        <w:numPr>
+          <w:ilvl w:val="0"/>
+          <w:numId w:val="17"/>
+        </w:numPr>
+        <w:ind w:left="567"/>
+      </w:pPr>
+      <w:r>
+        <w:t>8 –</w:t>
+      </w:r>
+      <w:r>
+        <w:rPr>
+          <w:color w:val="FF0000"/>
+        </w:rPr>
+        <w:t xml:space="preserve"> </w:t>
+      </w:r>
+      <w:r>
+        <w:t xml:space="preserve">Concertado </w:t>
+      </w:r>
+      <w:proofErr w:type="spellStart"/>
+      <w:r>
+        <w:t>botoes</w:t>
+      </w:r>
+      <w:proofErr w:type="spellEnd"/>
+      <w:r>
+        <w:t xml:space="preserve"> deletar </w:t>
+      </w:r>
+      <w:r>
+        <w:t>e editar.</w:t>
+      </w:r>
+    </w:p>
+    <w:p>
+      <w:pPr>
+        <w:pStyle w:val="PargrafodaLista"/>
+        <w:numPr>
+          <w:ilvl w:val="0"/>
+          <w:numId w:val="17"/>
+        </w:numPr>
+        <w:ind w:left="567"/>
+      </w:pPr>
+      <w:r>
+        <w:rPr>
+          <w:rFonts w:ascii="Calibri" w:hAnsi="Calibri"/>
+          <w:color w:val="444444"/>
+          <w:sz w:val="23"/>
+          <w:szCs w:val="23"/>
+          <w:shd w:val="clear" w:color="auto" w:fill="FFFFFF"/>
+        </w:rPr>
+        <w:t xml:space="preserve">9 – </w:t>
+      </w:r>
+      <w:r>
+        <w:rPr>
+          <w:rFonts w:ascii="Calibri" w:hAnsi="Calibri"/>
+          <w:sz w:val="23"/>
+          <w:szCs w:val="23"/>
+          <w:shd w:val="clear" w:color="auto" w:fill="FFFFFF"/>
+        </w:rPr>
+        <w:t>Removido opção</w:t>
+      </w:r>
+      <w:r>
+        <w:rPr>
+          <w:rFonts w:ascii="Calibri" w:hAnsi="Calibri"/>
+          <w:sz w:val="23"/>
+          <w:szCs w:val="23"/>
+          <w:shd w:val="clear" w:color="auto" w:fill="FFFFFF"/>
+        </w:rPr>
+        <w:t xml:space="preserve"> "Nova Despesas"</w:t>
+      </w:r>
+      <w:r>
+        <w:rPr>
+          <w:rFonts w:ascii="Calibri" w:hAnsi="Calibri"/>
+          <w:sz w:val="23"/>
+          <w:szCs w:val="23"/>
+          <w:shd w:val="clear" w:color="auto" w:fill="FFFFFF"/>
+        </w:rPr>
+        <w:t xml:space="preserve"> </w:t>
+      </w:r>
+      <w:bookmarkStart w:id="0" w:name="_GoBack"/>
+      <w:bookmarkEnd w:id="0"/>
+    </w:p>
+    <w:p>
+      <w:pPr>
+        <w:pStyle w:val="PargrafodaLista"/>
+        <w:ind w:left="567"/>
+      </w:pPr>
+    </w:p>
+    <w:p>
+      <w:pPr>
+        <w:pStyle w:val="PargrafodaLista"/>
+        <w:ind w:left="567"/>
+      </w:pPr>
     </w:p>
     <w:p>
       <w:pPr>
@@ -392,20 +510,6 @@
           <w:color w:val="FF0000"/>
         </w:rPr>
         <w:t xml:space="preserve"> que processo da aplicação seja fechado.</w:t>
-      </w:r>
-    </w:p>
-    <w:p>
-      <w:pPr>
-        <w:pStyle w:val="PargrafodaLista"/>
-        <w:rPr>
-          <w:color w:val="FF0000"/>
-        </w:rPr>
-      </w:pPr>
-      <w:r>
-        <w:rPr>
-          <w:color w:val="FF0000"/>
-        </w:rPr>
-        <w:t xml:space="preserve">Botão deletar fecha a aplicação caso nenhuma anotação selecionada. </w:t>
       </w:r>
     </w:p>
     <w:p>
@@ -574,6 +678,7 @@
           </w:tcPr>
           <w:p>
             <w:r>
+              <w:lastRenderedPageBreak/>
               <w:t>10/03/2016</w:t>
             </w:r>
           </w:p>
@@ -652,7 +757,6 @@
               <w:rPr>
                 <w:color w:val="FF0000"/>
               </w:rPr>
-              <w:lastRenderedPageBreak/>
               <w:t>09</w:t>
             </w:r>
             <w:r>
@@ -1480,6 +1584,7 @@
               <w:cnfStyle w:val="000000010000" w:firstRow="0" w:lastRow="0" w:firstColumn="0" w:lastColumn="0" w:oddVBand="0" w:evenVBand="0" w:oddHBand="0" w:evenHBand="1" w:firstRowFirstColumn="0" w:firstRowLastColumn="0" w:lastRowFirstColumn="0" w:lastRowLastColumn="0"/>
             </w:pPr>
             <w:r>
+              <w:lastRenderedPageBreak/>
               <w:t xml:space="preserve">Possibilitar o usuário </w:t>
             </w:r>
             <w:r>
@@ -1501,6 +1606,7 @@
               <w:cnfStyle w:val="000000010000" w:firstRow="0" w:lastRow="0" w:firstColumn="0" w:lastColumn="0" w:oddVBand="0" w:evenVBand="0" w:oddHBand="0" w:evenHBand="1" w:firstRowFirstColumn="0" w:firstRowLastColumn="0" w:lastRowFirstColumn="0" w:lastRowLastColumn="0"/>
             </w:pPr>
             <w:r>
+              <w:lastRenderedPageBreak/>
               <w:t>Concluído</w:t>
             </w:r>
           </w:p>
@@ -1518,6 +1624,7 @@
             </w:r>
             <w:proofErr w:type="spellStart"/>
             <w:r>
+              <w:lastRenderedPageBreak/>
               <w:t>google</w:t>
             </w:r>
             <w:proofErr w:type="spellEnd"/>
@@ -1526,7 +1633,6 @@
             </w:r>
             <w:proofErr w:type="spellStart"/>
             <w:r>
-              <w:lastRenderedPageBreak/>
               <w:t>PhotoScape</w:t>
             </w:r>
             <w:proofErr w:type="spellEnd"/>
@@ -1764,8 +1870,13 @@
             <w:r>
               <w:t xml:space="preserve">. </w:t>
             </w:r>
-            <w:r>
-              <w:t xml:space="preserve">sendo assim modificada para </w:t>
+            <w:proofErr w:type="gramStart"/>
+            <w:r>
+              <w:t>sendo</w:t>
+            </w:r>
+            <w:proofErr w:type="gramEnd"/>
+            <w:r>
+              <w:t xml:space="preserve"> assim modificada para </w:t>
             </w:r>
             <w:proofErr w:type="spellStart"/>
             <w:r>
@@ -2378,8 +2489,246 @@
             </w:r>
             <w:proofErr w:type="gramEnd"/>
             <w:r>
-              <w:t>, selecionada ou não</w:t>
-            </w:r>
+              <w:t xml:space="preserve">, selecionada </w:t>
+            </w:r>
+            <w:r>
+              <w:lastRenderedPageBreak/>
+              <w:t>ou não</w:t>
+            </w:r>
+          </w:p>
+        </w:tc>
+      </w:tr>
+      <w:tr>
+        <w:trPr>
+          <w:cnfStyle w:val="000000100000" w:firstRow="0" w:lastRow="0" w:firstColumn="0" w:lastColumn="0" w:oddVBand="0" w:evenVBand="0" w:oddHBand="1" w:evenHBand="0" w:firstRowFirstColumn="0" w:firstRowLastColumn="0" w:lastRowFirstColumn="0" w:lastRowLastColumn="0"/>
+        </w:trPr>
+        <w:tc>
+          <w:tcPr>
+            <w:cnfStyle w:val="001000000000" w:firstRow="0" w:lastRow="0" w:firstColumn="1" w:lastColumn="0" w:oddVBand="0" w:evenVBand="0" w:oddHBand="0" w:evenHBand="0" w:firstRowFirstColumn="0" w:firstRowLastColumn="0" w:lastRowFirstColumn="0" w:lastRowLastColumn="0"/>
+            <w:tcW w:w="675" w:type="dxa"/>
+            <w:vAlign w:val="center"/>
+          </w:tcPr>
+          <w:p>
+            <w:pPr>
+              <w:jc w:val="center"/>
+            </w:pPr>
+            <w:r>
+              <w:lastRenderedPageBreak/>
+              <w:t>8</w:t>
+            </w:r>
+          </w:p>
+        </w:tc>
+        <w:tc>
+          <w:tcPr>
+            <w:tcW w:w="2268" w:type="dxa"/>
+            <w:vAlign w:val="center"/>
+          </w:tcPr>
+          <w:p>
+            <w:pPr>
+              <w:cnfStyle w:val="000000100000" w:firstRow="0" w:lastRow="0" w:firstColumn="0" w:lastColumn="0" w:oddVBand="0" w:evenVBand="0" w:oddHBand="1" w:evenHBand="0" w:firstRowFirstColumn="0" w:firstRowLastColumn="0" w:lastRowFirstColumn="0" w:lastRowLastColumn="0"/>
+            </w:pPr>
+            <w:proofErr w:type="spellStart"/>
+            <w:r>
+              <w:t>Botoes</w:t>
+            </w:r>
+            <w:proofErr w:type="spellEnd"/>
+            <w:r>
+              <w:t xml:space="preserve"> deletar e editar</w:t>
+            </w:r>
+          </w:p>
+        </w:tc>
+        <w:tc>
+          <w:tcPr>
+            <w:tcW w:w="3763" w:type="dxa"/>
+            <w:vAlign w:val="center"/>
+          </w:tcPr>
+          <w:p>
+            <w:pPr>
+              <w:cnfStyle w:val="000000100000" w:firstRow="0" w:lastRow="0" w:firstColumn="0" w:lastColumn="0" w:oddVBand="0" w:evenVBand="0" w:oddHBand="1" w:evenHBand="0" w:firstRowFirstColumn="0" w:firstRowLastColumn="0" w:lastRowFirstColumn="0" w:lastRowLastColumn="0"/>
+            </w:pPr>
+            <w:proofErr w:type="gramStart"/>
+            <w:r>
+              <w:t>antes</w:t>
+            </w:r>
+            <w:proofErr w:type="gramEnd"/>
+            <w:r>
+              <w:t xml:space="preserve"> fechava a aplicação caso nenhuma anotação selecionada.</w:t>
+            </w:r>
+          </w:p>
+        </w:tc>
+        <w:tc>
+          <w:tcPr>
+            <w:tcW w:w="1134" w:type="dxa"/>
+          </w:tcPr>
+          <w:p>
+            <w:pPr>
+              <w:cnfStyle w:val="000000100000" w:firstRow="0" w:lastRow="0" w:firstColumn="0" w:lastColumn="0" w:oddVBand="0" w:evenVBand="0" w:oddHBand="1" w:evenHBand="0" w:firstRowFirstColumn="0" w:firstRowLastColumn="0" w:lastRowFirstColumn="0" w:lastRowLastColumn="0"/>
+            </w:pPr>
+            <w:proofErr w:type="spellStart"/>
+            <w:r>
+              <w:t>Concluido</w:t>
+            </w:r>
+            <w:proofErr w:type="spellEnd"/>
+          </w:p>
+        </w:tc>
+        <w:tc>
+          <w:tcPr>
+            <w:tcW w:w="1701" w:type="dxa"/>
+          </w:tcPr>
+          <w:p>
+            <w:pPr>
+              <w:tabs>
+                <w:tab w:val="left" w:pos="665"/>
+              </w:tabs>
+              <w:cnfStyle w:val="000000100000" w:firstRow="0" w:lastRow="0" w:firstColumn="0" w:lastColumn="0" w:oddVBand="0" w:evenVBand="0" w:oddHBand="1" w:evenHBand="0" w:firstRowFirstColumn="0" w:firstRowLastColumn="0" w:lastRowFirstColumn="0" w:lastRowLastColumn="0"/>
+            </w:pPr>
+          </w:p>
+        </w:tc>
+      </w:tr>
+      <w:tr>
+        <w:trPr>
+          <w:cnfStyle w:val="000000010000" w:firstRow="0" w:lastRow="0" w:firstColumn="0" w:lastColumn="0" w:oddVBand="0" w:evenVBand="0" w:oddHBand="0" w:evenHBand="1" w:firstRowFirstColumn="0" w:firstRowLastColumn="0" w:lastRowFirstColumn="0" w:lastRowLastColumn="0"/>
+        </w:trPr>
+        <w:tc>
+          <w:tcPr>
+            <w:cnfStyle w:val="001000000000" w:firstRow="0" w:lastRow="0" w:firstColumn="1" w:lastColumn="0" w:oddVBand="0" w:evenVBand="0" w:oddHBand="0" w:evenHBand="0" w:firstRowFirstColumn="0" w:firstRowLastColumn="0" w:lastRowFirstColumn="0" w:lastRowLastColumn="0"/>
+            <w:tcW w:w="675" w:type="dxa"/>
+            <w:vAlign w:val="center"/>
+          </w:tcPr>
+          <w:p>
+            <w:pPr>
+              <w:jc w:val="center"/>
+            </w:pPr>
+            <w:r>
+              <w:t>9</w:t>
+            </w:r>
+          </w:p>
+        </w:tc>
+        <w:tc>
+          <w:tcPr>
+            <w:tcW w:w="2268" w:type="dxa"/>
+            <w:vAlign w:val="center"/>
+          </w:tcPr>
+          <w:p>
+            <w:pPr>
+              <w:cnfStyle w:val="000000010000" w:firstRow="0" w:lastRow="0" w:firstColumn="0" w:lastColumn="0" w:oddVBand="0" w:evenVBand="0" w:oddHBand="0" w:evenHBand="1" w:firstRowFirstColumn="0" w:firstRowLastColumn="0" w:lastRowFirstColumn="0" w:lastRowLastColumn="0"/>
+            </w:pPr>
+            <w:r>
+              <w:rPr>
+                <w:rFonts w:ascii="Calibri" w:hAnsi="Calibri"/>
+                <w:color w:val="444444"/>
+                <w:sz w:val="23"/>
+                <w:szCs w:val="23"/>
+                <w:shd w:val="clear" w:color="auto" w:fill="FFFFFF"/>
+              </w:rPr>
+              <w:t xml:space="preserve">Remover </w:t>
+            </w:r>
+            <w:r>
+              <w:rPr>
+                <w:rFonts w:ascii="Calibri" w:hAnsi="Calibri"/>
+                <w:color w:val="444444"/>
+                <w:sz w:val="23"/>
+                <w:szCs w:val="23"/>
+                <w:shd w:val="clear" w:color="auto" w:fill="FFFFFF"/>
+              </w:rPr>
+              <w:t xml:space="preserve">opção </w:t>
+            </w:r>
+            <w:r>
+              <w:rPr>
+                <w:rFonts w:ascii="Calibri" w:hAnsi="Calibri"/>
+                <w:color w:val="444444"/>
+                <w:sz w:val="23"/>
+                <w:szCs w:val="23"/>
+                <w:shd w:val="clear" w:color="auto" w:fill="FFFFFF"/>
+              </w:rPr>
+              <w:t>"Nova Despesas"</w:t>
+            </w:r>
+            <w:r>
+              <w:rPr>
+                <w:rFonts w:ascii="Calibri" w:hAnsi="Calibri"/>
+                <w:color w:val="444444"/>
+                <w:sz w:val="23"/>
+                <w:szCs w:val="23"/>
+                <w:shd w:val="clear" w:color="auto" w:fill="FFFFFF"/>
+              </w:rPr>
+              <w:t xml:space="preserve"> e classes </w:t>
+            </w:r>
+            <w:proofErr w:type="spellStart"/>
+            <w:r>
+              <w:rPr>
+                <w:rFonts w:ascii="Calibri" w:hAnsi="Calibri"/>
+                <w:color w:val="444444"/>
+                <w:sz w:val="23"/>
+                <w:szCs w:val="23"/>
+                <w:shd w:val="clear" w:color="auto" w:fill="FFFFFF"/>
+              </w:rPr>
+              <w:t>java</w:t>
+            </w:r>
+            <w:proofErr w:type="spellEnd"/>
+            <w:r>
+              <w:rPr>
+                <w:rFonts w:ascii="Calibri" w:hAnsi="Calibri"/>
+                <w:color w:val="444444"/>
+                <w:sz w:val="23"/>
+                <w:szCs w:val="23"/>
+                <w:shd w:val="clear" w:color="auto" w:fill="FFFFFF"/>
+              </w:rPr>
+              <w:t xml:space="preserve"> layout </w:t>
+            </w:r>
+            <w:proofErr w:type="spellStart"/>
+            <w:r>
+              <w:rPr>
+                <w:rFonts w:ascii="Calibri" w:hAnsi="Calibri"/>
+                <w:color w:val="444444"/>
+                <w:sz w:val="23"/>
+                <w:szCs w:val="23"/>
+                <w:shd w:val="clear" w:color="auto" w:fill="FFFFFF"/>
+              </w:rPr>
+              <w:t>xml</w:t>
+            </w:r>
+            <w:proofErr w:type="spellEnd"/>
+          </w:p>
+        </w:tc>
+        <w:tc>
+          <w:tcPr>
+            <w:tcW w:w="3763" w:type="dxa"/>
+            <w:vAlign w:val="center"/>
+          </w:tcPr>
+          <w:p>
+            <w:pPr>
+              <w:cnfStyle w:val="000000010000" w:firstRow="0" w:lastRow="0" w:firstColumn="0" w:lastColumn="0" w:oddVBand="0" w:evenVBand="0" w:oddHBand="0" w:evenHBand="1" w:firstRowFirstColumn="0" w:firstRowLastColumn="0" w:lastRowFirstColumn="0" w:lastRowLastColumn="0"/>
+            </w:pPr>
+            <w:r>
+              <w:t>Itens não implementados, sendo desnecessários.</w:t>
+            </w:r>
+          </w:p>
+        </w:tc>
+        <w:tc>
+          <w:tcPr>
+            <w:tcW w:w="1134" w:type="dxa"/>
+          </w:tcPr>
+          <w:p>
+            <w:pPr>
+              <w:cnfStyle w:val="000000010000" w:firstRow="0" w:lastRow="0" w:firstColumn="0" w:lastColumn="0" w:oddVBand="0" w:evenVBand="0" w:oddHBand="0" w:evenHBand="1" w:firstRowFirstColumn="0" w:firstRowLastColumn="0" w:lastRowFirstColumn="0" w:lastRowLastColumn="0"/>
+            </w:pPr>
+            <w:proofErr w:type="spellStart"/>
+            <w:r>
+              <w:t>Concluido</w:t>
+            </w:r>
+            <w:proofErr w:type="spellEnd"/>
+          </w:p>
+        </w:tc>
+        <w:tc>
+          <w:tcPr>
+            <w:tcW w:w="1701" w:type="dxa"/>
+          </w:tcPr>
+          <w:p>
+            <w:pPr>
+              <w:tabs>
+                <w:tab w:val="left" w:pos="665"/>
+              </w:tabs>
+              <w:cnfStyle w:val="000000010000" w:firstRow="0" w:lastRow="0" w:firstColumn="0" w:lastColumn="0" w:oddVBand="0" w:evenVBand="0" w:oddHBand="0" w:evenHBand="1" w:firstRowFirstColumn="0" w:firstRowLastColumn="0" w:lastRowFirstColumn="0" w:lastRowLastColumn="0"/>
+            </w:pPr>
           </w:p>
         </w:tc>
       </w:tr>
@@ -2407,6 +2756,7 @@
         <w:r>
           <w:rPr>
             <w:rStyle w:val="Hyperlink"/>
+            <w:u w:val="none"/>
           </w:rPr>
           <w:t>http://pt.androids.help/q26205</w:t>
         </w:r>
@@ -2431,8 +2781,6 @@
       <w:r>
         <w:t xml:space="preserve">inglês </w:t>
       </w:r>
-      <w:bookmarkStart w:id="0" w:name="_GoBack"/>
-      <w:bookmarkEnd w:id="0"/>
       <w:r>
         <w:t xml:space="preserve"> </w:t>
       </w:r>
@@ -2440,6 +2788,7 @@
         <w:r>
           <w:rPr>
             <w:rStyle w:val="Hyperlink"/>
+            <w:u w:val="none"/>
           </w:rPr>
           <w:t>https://www.youtube.com/watch?v=WnTKJKNB4kc</w:t>
         </w:r>
@@ -2494,6 +2843,7 @@
         <w:r>
           <w:rPr>
             <w:rStyle w:val="Hyperlink"/>
+            <w:u w:val="none"/>
           </w:rPr>
           <w:t>https://www.udemy.com/draft/354406/?utm_medium=post_enroll&amp;dl=1&amp;utm_campaign=post_enroll&amp;aa7ac=EyN/HjgDByVQHV8eLw4FJFBR&amp;utm_source=email_pro&amp;utm_content=t1</w:t>
         </w:r>
@@ -2501,16 +2851,146 @@
     </w:p>
     <w:p>
       <w:r>
-        <w:t xml:space="preserve">Erros e demais adaptações site </w:t>
-      </w:r>
-      <w:r>
-        <w:t>http://pt.stackoverflow.com/</w:t>
+        <w:t xml:space="preserve">Erros </w:t>
+      </w:r>
+      <w:proofErr w:type="spellStart"/>
+      <w:r>
+        <w:t>android</w:t>
+      </w:r>
+      <w:proofErr w:type="spellEnd"/>
+      <w:r>
+        <w:t xml:space="preserve"> </w:t>
+      </w:r>
+      <w:proofErr w:type="spellStart"/>
+      <w:r>
+        <w:t>studio</w:t>
+      </w:r>
+      <w:proofErr w:type="spellEnd"/>
+      <w:r>
+        <w:t xml:space="preserve">, </w:t>
+      </w:r>
+      <w:proofErr w:type="spellStart"/>
+      <w:r>
+        <w:t>git</w:t>
+      </w:r>
+      <w:proofErr w:type="spellEnd"/>
+      <w:r>
+        <w:t xml:space="preserve"> </w:t>
+      </w:r>
+      <w:r>
+        <w:t xml:space="preserve">e demais adaptações </w:t>
+      </w:r>
+      <w:r>
+        <w:t xml:space="preserve">no </w:t>
+      </w:r>
+      <w:r>
+        <w:t xml:space="preserve">site </w:t>
+      </w:r>
+      <w:hyperlink r:id="rId14" w:history="1">
+        <w:r>
+          <w:rPr>
+            <w:rStyle w:val="Hyperlink"/>
+            <w:u w:val="none"/>
+          </w:rPr>
+          <w:t>http://pt.stackoverflow.com/</w:t>
+        </w:r>
+      </w:hyperlink>
+      <w:r>
+        <w:br/>
+      </w:r>
+      <w:r>
+        <w:rPr>
+          <w:rFonts w:ascii="Segoe UI" w:hAnsi="Segoe UI" w:cs="Segoe UI"/>
+          <w:color w:val="303942"/>
+          <w:sz w:val="18"/>
+          <w:szCs w:val="18"/>
+        </w:rPr>
+        <w:t xml:space="preserve">Vídeo no </w:t>
+      </w:r>
+      <w:proofErr w:type="spellStart"/>
+      <w:r>
+        <w:rPr>
+          <w:rFonts w:ascii="Segoe UI" w:hAnsi="Segoe UI" w:cs="Segoe UI"/>
+          <w:color w:val="303942"/>
+          <w:sz w:val="18"/>
+          <w:szCs w:val="18"/>
+        </w:rPr>
+        <w:t>youtube</w:t>
+      </w:r>
+      <w:proofErr w:type="spellEnd"/>
+      <w:r>
+        <w:rPr>
+          <w:rFonts w:ascii="Segoe UI" w:hAnsi="Segoe UI" w:cs="Segoe UI"/>
+          <w:color w:val="303942"/>
+          <w:sz w:val="18"/>
+          <w:szCs w:val="18"/>
+        </w:rPr>
+        <w:t xml:space="preserve"> </w:t>
+      </w:r>
+      <w:proofErr w:type="spellStart"/>
+      <w:r>
+        <w:rPr>
+          <w:rFonts w:ascii="Segoe UI" w:hAnsi="Segoe UI" w:cs="Segoe UI"/>
+          <w:color w:val="303942"/>
+          <w:sz w:val="18"/>
+          <w:szCs w:val="18"/>
+        </w:rPr>
+        <w:t>Android</w:t>
+      </w:r>
+      <w:proofErr w:type="spellEnd"/>
+      <w:r>
+        <w:rPr>
+          <w:rFonts w:ascii="Segoe UI" w:hAnsi="Segoe UI" w:cs="Segoe UI"/>
+          <w:color w:val="303942"/>
+          <w:sz w:val="18"/>
+          <w:szCs w:val="18"/>
+        </w:rPr>
+        <w:t xml:space="preserve"> Studio - Como exportar APK</w:t>
+      </w:r>
+      <w:r>
+        <w:rPr>
+          <w:rFonts w:ascii="Segoe UI" w:hAnsi="Segoe UI" w:cs="Segoe UI"/>
+          <w:color w:val="303942"/>
+          <w:sz w:val="18"/>
+          <w:szCs w:val="18"/>
+        </w:rPr>
+        <w:t xml:space="preserve"> </w:t>
+      </w:r>
+      <w:hyperlink r:id="rId15" w:history="1">
+        <w:r>
+          <w:rPr>
+            <w:rStyle w:val="Hyperlink"/>
+          </w:rPr>
+          <w:t>https://www.youtube.com/watch?v=f8qTzVfO4gA</w:t>
+        </w:r>
+      </w:hyperlink>
+    </w:p>
+    <w:p>
+      <w:pPr>
+        <w:rPr>
+          <w:rFonts w:ascii="Segoe UI" w:hAnsi="Segoe UI" w:cs="Segoe UI"/>
+          <w:color w:val="303942"/>
+          <w:sz w:val="18"/>
+          <w:szCs w:val="18"/>
+        </w:rPr>
+      </w:pPr>
+      <w:proofErr w:type="spellStart"/>
+      <w:r>
+        <w:t>Github</w:t>
+      </w:r>
+      <w:proofErr w:type="spellEnd"/>
+      <w:r>
+        <w:t xml:space="preserve"> tutorial </w:t>
+      </w:r>
+      <w:r>
+        <w:t>http://www.guj.com.br/t/como-colocar-projetos-no-github/190687/2</w:t>
       </w:r>
     </w:p>
     <w:p/>
+    <w:p/>
     <w:sectPr>
-      <w:headerReference w:type="default" r:id="rId14"/>
-      <w:footerReference w:type="default" r:id="rId15"/>
+      <w:headerReference w:type="default" r:id="rId16"/>
+      <w:footerReference w:type="default" r:id="rId17"/>
       <w:pgSz w:w="11906" w:h="16838"/>
       <w:pgMar w:top="1985" w:right="1440" w:bottom="2836" w:left="1440" w:header="708" w:footer="1032" w:gutter="0"/>
       <w:pgNumType w:start="1"/>
@@ -2672,7 +3152,7 @@
                                   <w:color w:val="808080" w:themeColor="background1" w:themeShade="80"/>
                                   <w:lang w:val="en-US"/>
                                 </w:rPr>
-                                <w:t>3</w:t>
+                                <w:t>2</w:t>
                               </w:r>
                               <w:r>
                                 <w:rPr>
@@ -2758,7 +3238,7 @@
                             <w:color w:val="808080" w:themeColor="background1" w:themeShade="80"/>
                             <w:lang w:val="en-US"/>
                           </w:rPr>
-                          <w:t>3</w:t>
+                          <w:t>2</w:t>
                         </w:r>
                         <w:r>
                           <w:rPr>
@@ -2855,7 +3335,7 @@
         </mc:Choice>
         <mc:Fallback>
           <w:pict>
-            <v:oval w14:anchorId="0C42805F" id="Elipse 4" o:spid="_x0000_s1026" style="position:absolute;margin-left:469.45pt;margin-top:-19.65pt;width:24.05pt;height:24.05pt;z-index:251754496;visibility:visible;mso-wrap-style:square;mso-width-percent:0;mso-height-percent:0;mso-wrap-distance-left:9pt;mso-wrap-distance-top:0;mso-wrap-distance-right:9pt;mso-wrap-distance-bottom:0;mso-position-horizontal:absolute;mso-position-horizontal-relative:text;mso-position-vertical:absolute;mso-position-vertical-relative:text;mso-width-percent:0;mso-height-percent:0;mso-width-relative:margin;mso-height-relative:margin;v-text-anchor:middle" o:gfxdata="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" fillcolor="white [3201]" strokecolor="#7f7f7f"/>
+            <v:oval w14:anchorId="165A1FB9" id="Elipse 4" o:spid="_x0000_s1026" style="position:absolute;margin-left:469.45pt;margin-top:-19.65pt;width:24.05pt;height:24.05pt;z-index:251754496;visibility:visible;mso-wrap-style:square;mso-width-percent:0;mso-height-percent:0;mso-wrap-distance-left:9pt;mso-wrap-distance-top:0;mso-wrap-distance-right:9pt;mso-wrap-distance-bottom:0;mso-position-horizontal:absolute;mso-position-horizontal-relative:text;mso-position-vertical:absolute;mso-position-vertical-relative:text;mso-width-percent:0;mso-height-percent:0;mso-width-relative:margin;mso-height-relative:margin;v-text-anchor:middle" o:gfxdata="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" fillcolor="white [3201]" strokecolor="#7f7f7f"/>
           </w:pict>
         </mc:Fallback>
       </mc:AlternateContent>
@@ -2927,7 +3407,7 @@
         </mc:Choice>
         <mc:Fallback>
           <w:pict>
-            <v:line w14:anchorId="0246DD16" id="Conector reto 24" o:spid="_x0000_s1026" style="position:absolute;z-index:251738110;visibility:visible;mso-wrap-style:square;mso-width-percent:0;mso-wrap-distance-left:9pt;mso-wrap-distance-top:0;mso-wrap-distance-right:9pt;mso-wrap-distance-bottom:0;mso-position-horizontal:center;mso-position-horizontal-relative:margin;mso-position-vertical:absolute;mso-position-vertical-relative:margin;mso-width-percent:0;mso-width-relative:margin" from="0,634.45pt" to="534.6pt,634.45pt" o:gfxdata="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" strokecolor="#7f8181" strokeweight=".5pt">
+            <v:line w14:anchorId="6E406EFC" id="Conector reto 24" o:spid="_x0000_s1026" style="position:absolute;z-index:251738110;visibility:visible;mso-wrap-style:square;mso-width-percent:0;mso-wrap-distance-left:9pt;mso-wrap-distance-top:0;mso-wrap-distance-right:9pt;mso-wrap-distance-bottom:0;mso-position-horizontal:center;mso-position-horizontal-relative:margin;mso-position-vertical:absolute;mso-position-vertical-relative:margin;mso-width-percent:0;mso-width-relative:margin" from="0,634.45pt" to="534.6pt,634.45pt" o:gfxdata="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" strokecolor="#7f8181" strokeweight=".5pt">
               <w10:wrap anchorx="margin" anchory="margin"/>
             </v:line>
           </w:pict>
@@ -3058,7 +3538,7 @@
         </mc:Choice>
         <mc:Fallback>
           <w:pict>
-            <v:line w14:anchorId="70C19893" id="Conector reto 27" o:spid="_x0000_s1026" style="position:absolute;z-index:251769856;visibility:visible;mso-wrap-style:square;mso-width-percent:0;mso-wrap-distance-left:9pt;mso-wrap-distance-top:0;mso-wrap-distance-right:9pt;mso-wrap-distance-bottom:0;mso-position-horizontal:center;mso-position-horizontal-relative:margin;mso-position-vertical:absolute;mso-position-vertical-relative:margin;mso-width-percent:0;mso-width-relative:margin" from="0,-22.45pt" to="534.6pt,-22.45pt" o:gfxdata="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" strokecolor="#7f8181" strokeweight=".5pt">
+            <v:line w14:anchorId="241D6C68" id="Conector reto 27" o:spid="_x0000_s1026" style="position:absolute;z-index:251769856;visibility:visible;mso-wrap-style:square;mso-width-percent:0;mso-wrap-distance-left:9pt;mso-wrap-distance-top:0;mso-wrap-distance-right:9pt;mso-wrap-distance-bottom:0;mso-position-horizontal:center;mso-position-horizontal-relative:margin;mso-position-vertical:absolute;mso-position-vertical-relative:margin;mso-width-percent:0;mso-width-relative:margin" from="0,-22.45pt" to="534.6pt,-22.45pt" o:gfxdata="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" strokecolor="#7f8181" strokeweight=".5pt">
               <w10:wrap anchorx="margin" anchory="margin"/>
             </v:line>
           </w:pict>
@@ -3111,21 +3591,21 @@
         <v:path o:extrusionok="f" gradientshapeok="t" o:connecttype="rect"/>
         <o:lock v:ext="edit" aspectratio="t"/>
       </v:shapetype>
-      <v:shape id="_x0000_i1110" type="#_x0000_t75" style="width:9pt;height:9pt" o:bullet="t">
+      <v:shape id="_x0000_i1038" type="#_x0000_t75" style="width:9pt;height:9pt" o:bullet="t">
         <v:imagedata r:id="rId1" o:title="BD14693_"/>
       </v:shape>
     </w:pict>
   </w:numPicBullet>
   <w:numPicBullet w:numPicBulletId="1">
     <w:pict>
-      <v:shape id="_x0000_i1111" type="#_x0000_t75" style="width:9pt;height:9pt" o:bullet="t">
+      <v:shape id="_x0000_i1039" type="#_x0000_t75" style="width:9pt;height:9pt" o:bullet="t">
         <v:imagedata r:id="rId2" o:title="BD14655_"/>
       </v:shape>
     </w:pict>
   </w:numPicBullet>
   <w:numPicBullet w:numPicBulletId="2">
     <w:pict>
-      <v:shape id="_x0000_i1112" type="#_x0000_t75" style="width:9pt;height:9pt" o:bullet="t">
+      <v:shape id="_x0000_i1040" type="#_x0000_t75" style="width:9pt;height:9pt" o:bullet="t">
         <v:imagedata r:id="rId3" o:title="j0115836"/>
       </v:shape>
     </w:pict>
@@ -6680,6 +7160,7 @@
   <w:style w:type="character" w:default="1" w:styleId="Fontepargpadro">
     <w:name w:val="Default Paragraph Font"/>
     <w:uiPriority w:val="1"/>
+    <w:semiHidden/>
     <w:unhideWhenUsed/>
   </w:style>
   <w:style w:type="table" w:default="1" w:styleId="Tabelanormal">
@@ -9158,7 +9639,7 @@
 </file>
 
 <file path=customXml/itemProps4.xml><?xml version="1.0" encoding="utf-8"?>
-<ds:datastoreItem xmlns:ds="http://schemas.openxmlformats.org/officeDocument/2006/customXml" ds:itemID="{845EF001-8A8A-453C-A966-AC42C857571C}">
+<ds:datastoreItem xmlns:ds="http://schemas.openxmlformats.org/officeDocument/2006/customXml" ds:itemID="{8B31D1B7-AC82-474F-8F8C-41B00DFEB8B2}">
   <ds:schemaRefs>
     <ds:schemaRef ds:uri="http://schemas.openxmlformats.org/officeDocument/2006/bibliography"/>
   </ds:schemaRefs>

</xml_diff>